<commit_message>
Escritura de archivo XML
</commit_message>
<xml_diff>
--- a/docs/Robot_R2E2.docx
+++ b/docs/Robot_R2E2.docx
@@ -104,7 +104,7 @@
                     </wp:anchor>
                   </w:drawing>
                 </mc:Choice>
-                <mc:Fallback xmlns:ve="http://schemas.openxmlformats.org/markup-compatibility/2006" xmlns:mv="urn:schemas-microsoft-com:mac:vml" xmlns:a="http://schemas.openxmlformats.org/drawingml/2006/main" xmlns:pic="http://schemas.openxmlformats.org/drawingml/2006/picture" xmlns:c="http://schemas.openxmlformats.org/drawingml/2006/chart" xmlns:a14="http://schemas.microsoft.com/office/drawing/2010/main">
+                <mc:Fallback xmlns:a14="http://schemas.microsoft.com/office/drawing/2010/main" xmlns:c="http://schemas.openxmlformats.org/drawingml/2006/chart" xmlns:pic="http://schemas.openxmlformats.org/drawingml/2006/picture" xmlns:a="http://schemas.openxmlformats.org/drawingml/2006/main" xmlns:mv="urn:schemas-microsoft-com:mac:vml" xmlns:ve="http://schemas.openxmlformats.org/markup-compatibility/2006">
                   <w:pict>
                     <v:shapetype w14:anchorId="696BC117" id="_x0000_t32" coordsize="21600,21600" o:spt="32" o:oned="t" path="m,l21600,21600e" filled="f">
                       <v:path arrowok="t" fillok="f" o:connecttype="none"/>
@@ -211,7 +211,7 @@
                     </wp:anchor>
                   </w:drawing>
                 </mc:Choice>
-                <mc:Fallback xmlns:ve="http://schemas.openxmlformats.org/markup-compatibility/2006" xmlns:mv="urn:schemas-microsoft-com:mac:vml" xmlns:a="http://schemas.openxmlformats.org/drawingml/2006/main" xmlns:pic="http://schemas.openxmlformats.org/drawingml/2006/picture" xmlns:c="http://schemas.openxmlformats.org/drawingml/2006/chart" xmlns:a14="http://schemas.microsoft.com/office/drawing/2010/main">
+                <mc:Fallback xmlns:a14="http://schemas.microsoft.com/office/drawing/2010/main" xmlns:c="http://schemas.openxmlformats.org/drawingml/2006/chart" xmlns:pic="http://schemas.openxmlformats.org/drawingml/2006/picture" xmlns:a="http://schemas.openxmlformats.org/drawingml/2006/main" xmlns:mv="urn:schemas-microsoft-com:mac:vml" xmlns:ve="http://schemas.openxmlformats.org/markup-compatibility/2006">
                   <w:pict>
                     <v:shape w14:anchorId="1C8B1292" id="Conector recto de flecha 2" o:spid="_x0000_s1026" type="#_x0000_t32" style="position:absolute;margin-left:7pt;margin-top:5pt;width:426pt;height:1pt;z-index:251659264;visibility:visible;mso-wrap-style:square;mso-wrap-distance-left:9pt;mso-wrap-distance-top:0;mso-wrap-distance-right:9pt;mso-wrap-distance-bottom:0;mso-position-horizontal:absolute;mso-position-horizontal-relative:margin;mso-position-vertical:absolute;mso-position-vertical-relative:text" o:gfxdata="UEsDBBQABgAIAAAAIQC2gziS/gAAAOEBAAATAAAAW0NvbnRlbnRfVHlwZXNdLnhtbJSRQU7DMBBF 90jcwfIWJU67QAgl6YK0S0CoHGBkTxKLZGx5TGhvj5O2G0SRWNoz/78nu9wcxkFMGNg6quQqL6RA 0s5Y6ir5vt9lD1JwBDIwOMJKHpHlpr69KfdHjyxSmriSfYz+USnWPY7AufNIadK6MEJMx9ApD/oD OlTrorhX2lFEilmcO2RdNtjC5xDF9pCuTyYBB5bi6bQ4syoJ3g9WQ0ymaiLzg5KdCXlKLjvcW893 SUOqXwnz5DrgnHtJTxOsQfEKIT7DmDSUCaxw7Rqn8787ZsmRM9e2VmPeBN4uqYvTtW7jvijg9N/y JsXecLq0q+WD6m8AAAD//wMAUEsDBBQABgAIAAAAIQA4/SH/1gAAAJQBAAALAAAAX3JlbHMvLnJl bHOkkMFqwzAMhu+DvYPRfXGawxijTi+j0GvpHsDYimMaW0Yy2fr2M4PBMnrbUb/Q94l/f/hMi1qR JVI2sOt6UJgd+ZiDgffL8ekFlFSbvV0oo4EbChzGx4f9GRdb25HMsYhqlCwG5lrLq9biZkxWOiqY 22YiTra2kYMu1l1tQD30/bPm3wwYN0x18gb45AdQl1tp5j/sFB2T0FQ7R0nTNEV3j6o9feQzro1i OWA14Fm+Q8a1a8+Bvu/d/dMb2JY5uiPbhG/ktn4cqGU/er3pcvwCAAD//wMAUEsDBBQABgAIAAAA IQDfwcP16gEAAMMDAAAOAAAAZHJzL2Uyb0RvYy54bWysU01v2zAMvQ/YfxB0X2wnbdoacXpI1l2G LUC3H8BItC1AX5C0OPn3o+Ss3cdlGKaDREnk0+MjtXk8G81OGKJytuPNouYMrXBS2aHjX788vbvn LCawErSz2PELRv64fftmM/kWl250WmJgBGJjO/mOjyn5tqqiGNFAXDiPli57Fwwk2oahkgEmQje6 Wtb1uppckD44gTHS6X6+5NuC3/co0ue+j5iY7jhxS2UOZT7mudpuoB0C+FGJKw34BxYGlKVHX6D2 kIB9C+oPKKNEcNH1aSGcqVzfK4ElB8qmqX/L5nkEjyUXEif6F5ni/4MVn06HwJTs+JIzC4ZKtKNC ieQCC3lhElmvUYzAllmtyceWgnb2EK676A8hp37ug8krJcXOhLderZsVlf/S8dXdfU1jVhvPiQly uL1pHu6WN5wJ8ih31SuIDzF9QGdYNjoeUwA1jIm4zeSaojacPsZENCjwR0BmYN2T0rqUVls2UV8+ 1LdUfQHUYb2GRKbxlHO0Q8GJTiuZY3J0DMNxpwM7Qe6ZMjJxeuMXt/zgHuI4+5WrOT+jEmZtoB0R 5HsrWbp40tWSrjyzMSg500j/JVvFM4HSf+NJJLQlLrkKs+7ZOjp5KeUo59Qphe21q3Mr/rwv0a9/ b/sdAAD//wMAUEsDBBQABgAIAAAAIQCp1g2M2QAAAAgBAAAPAAAAZHJzL2Rvd25yZXYueG1sTE/L TsMwELwj8Q/WInGjNhWKqhCnqhA9ACcCl9y28ZKE+hHZbhr4epYTnGZnZzU7U20XZ8VMMY3Ba7hd KRDku2BG32t4f9vfbECkjN6gDZ40fFGCbX15UWFpwtm/0tzkXrCJTyVqGHKeSilTN5DDtAoTedY+ QnSYmcZemohnNndWrpUqpMPR84cBJ3oYqDs2J6fBxmf7+Ri+Vbs8xblpXYv7l0nr66tldw8i05L/ juE3PkeHmjMdwsmbJCzzO66SGRUj65ui4OHAi7UCWVfyf4H6BwAA//8DAFBLAQItABQABgAIAAAA IQC2gziS/gAAAOEBAAATAAAAAAAAAAAAAAAAAAAAAABbQ29udGVudF9UeXBlc10ueG1sUEsBAi0A FAAGAAgAAAAhADj9If/WAAAAlAEAAAsAAAAAAAAAAAAAAAAALwEAAF9yZWxzLy5yZWxzUEsBAi0A FAAGAAgAAAAhAN/Bw/XqAQAAwwMAAA4AAAAAAAAAAAAAAAAALgIAAGRycy9lMm9Eb2MueG1sUEsB Ai0AFAAGAAgAAAAhAKnWDYzZAAAACAEAAA8AAAAAAAAAAAAAAAAARAQAAGRycy9kb3ducmV2Lnht bFBLBQYAAAAABAAEAPMAAABKBQAAAAA= " o:allowincell="f" strokeweight="1.5pt">
                       <v:stroke joinstyle="miter"/>
@@ -291,6 +291,11 @@
       <w:pPr>
         <w:ind w:left="175" w:hanging="175"/>
         <w:jc w:val="both"/>
+        <w:rPr>
+          <w:rFonts w:ascii="Times New Roman" w:eastAsia="Times New Roman" w:hAnsi="Times New Roman" w:cs="Times New Roman"/>
+          <w:sz w:val="24"/>
+          <w:szCs w:val="24"/>
+        </w:rPr>
       </w:pPr>
       <w:r>
         <w:rPr>
@@ -307,14 +312,97 @@
           <w:szCs w:val="24"/>
         </w:rPr>
         <w:tab/>
-        <w:t>Extensión de 150 a 175 palabras, se sugiere utilizar para ello el contador de palabras disponible en Word.</w:t>
+      </w:r>
+      <w:bookmarkStart w:id="0" w:name="_Hlk81086238"/>
+      <w:r>
+        <w:rPr>
+          <w:rFonts w:ascii="Times New Roman" w:eastAsia="Times New Roman" w:hAnsi="Times New Roman" w:cs="Times New Roman"/>
+          <w:sz w:val="24"/>
+          <w:szCs w:val="24"/>
+        </w:rPr>
+        <w:t>El ROBOT R2E2 tiene como misión de explorar nuevos terrenos, con el único problema que tiene una cantidad limitada de combustible.</w:t>
       </w:r>
     </w:p>
     <w:p>
       <w:pPr>
         <w:ind w:left="175" w:hanging="175"/>
         <w:jc w:val="both"/>
-      </w:pPr>
+        <w:rPr>
+          <w:rFonts w:ascii="Times New Roman" w:eastAsia="Times New Roman" w:hAnsi="Times New Roman" w:cs="Times New Roman"/>
+          <w:sz w:val="24"/>
+          <w:szCs w:val="24"/>
+        </w:rPr>
+      </w:pPr>
+    </w:p>
+    <w:p>
+      <w:pPr>
+        <w:ind w:left="175" w:hanging="175"/>
+        <w:jc w:val="both"/>
+        <w:rPr>
+          <w:rFonts w:ascii="Times New Roman" w:eastAsia="Times New Roman" w:hAnsi="Times New Roman" w:cs="Times New Roman"/>
+          <w:sz w:val="24"/>
+          <w:szCs w:val="24"/>
+        </w:rPr>
+      </w:pPr>
+      <w:r>
+        <w:rPr>
+          <w:rFonts w:ascii="Times New Roman" w:eastAsia="Times New Roman" w:hAnsi="Times New Roman" w:cs="Times New Roman"/>
+          <w:sz w:val="24"/>
+          <w:szCs w:val="24"/>
+        </w:rPr>
+        <w:t xml:space="preserve">   Por lo cual se </w:t>
+      </w:r>
+      <w:r>
+        <w:rPr>
+          <w:rFonts w:ascii="Times New Roman" w:eastAsia="Times New Roman" w:hAnsi="Times New Roman" w:cs="Times New Roman"/>
+          <w:sz w:val="24"/>
+          <w:szCs w:val="24"/>
+        </w:rPr>
+        <w:t>realizó</w:t>
+      </w:r>
+      <w:r>
+        <w:rPr>
+          <w:rFonts w:ascii="Times New Roman" w:eastAsia="Times New Roman" w:hAnsi="Times New Roman" w:cs="Times New Roman"/>
+          <w:sz w:val="24"/>
+          <w:szCs w:val="24"/>
+        </w:rPr>
+        <w:t xml:space="preserve"> un software que calcul</w:t>
+      </w:r>
+      <w:r>
+        <w:rPr>
+          <w:rFonts w:ascii="Times New Roman" w:eastAsia="Times New Roman" w:hAnsi="Times New Roman" w:cs="Times New Roman"/>
+          <w:sz w:val="24"/>
+          <w:szCs w:val="24"/>
+        </w:rPr>
+        <w:t>a</w:t>
+      </w:r>
+      <w:r>
+        <w:rPr>
+          <w:rFonts w:ascii="Times New Roman" w:eastAsia="Times New Roman" w:hAnsi="Times New Roman" w:cs="Times New Roman"/>
+          <w:sz w:val="24"/>
+          <w:szCs w:val="24"/>
+        </w:rPr>
+        <w:t xml:space="preserve"> rápidamente la trayectoria en la que consumirá la menos cantidad de combustible.</w:t>
+      </w:r>
+    </w:p>
+    <w:p>
+      <w:pPr>
+        <w:ind w:left="175" w:hanging="175"/>
+        <w:jc w:val="both"/>
+        <w:rPr>
+          <w:rFonts w:ascii="Times New Roman" w:eastAsia="Times New Roman" w:hAnsi="Times New Roman" w:cs="Times New Roman"/>
+          <w:sz w:val="24"/>
+          <w:szCs w:val="24"/>
+        </w:rPr>
+      </w:pPr>
+      <w:r>
+        <w:rPr>
+          <w:rFonts w:ascii="Times New Roman" w:eastAsia="Times New Roman" w:hAnsi="Times New Roman" w:cs="Times New Roman"/>
+          <w:sz w:val="24"/>
+          <w:szCs w:val="24"/>
+        </w:rPr>
+        <w:t xml:space="preserve">  </w:t>
+      </w:r>
       <w:r>
         <w:rPr>
           <w:rFonts w:ascii="Times New Roman" w:eastAsia="Times New Roman" w:hAnsi="Times New Roman" w:cs="Times New Roman"/>
@@ -323,6 +411,71 @@
         </w:rPr>
         <w:t xml:space="preserve"> </w:t>
       </w:r>
+    </w:p>
+    <w:p>
+      <w:pPr>
+        <w:ind w:left="175" w:hanging="175"/>
+        <w:jc w:val="both"/>
+        <w:rPr>
+          <w:rFonts w:ascii="Times New Roman" w:eastAsia="Times New Roman" w:hAnsi="Times New Roman" w:cs="Times New Roman"/>
+          <w:sz w:val="24"/>
+          <w:szCs w:val="24"/>
+        </w:rPr>
+      </w:pPr>
+      <w:r>
+        <w:rPr>
+          <w:rFonts w:ascii="Times New Roman" w:eastAsia="Times New Roman" w:hAnsi="Times New Roman" w:cs="Times New Roman"/>
+          <w:sz w:val="24"/>
+          <w:szCs w:val="24"/>
+        </w:rPr>
+        <w:t xml:space="preserve">   Se utilizo el lenguaje de programación llamado Python, el cual recibe un archivo XML, este es procesado por el programa, el cual tiene la capacidad de generar las coordena</w:t>
+      </w:r>
+      <w:r>
+        <w:rPr>
+          <w:rFonts w:ascii="Times New Roman" w:eastAsia="Times New Roman" w:hAnsi="Times New Roman" w:cs="Times New Roman"/>
+          <w:sz w:val="24"/>
+          <w:szCs w:val="24"/>
+        </w:rPr>
+        <w:t>da</w:t>
+      </w:r>
+      <w:r>
+        <w:rPr>
+          <w:rFonts w:ascii="Times New Roman" w:eastAsia="Times New Roman" w:hAnsi="Times New Roman" w:cs="Times New Roman"/>
+          <w:sz w:val="24"/>
+          <w:szCs w:val="24"/>
+        </w:rPr>
+        <w:t xml:space="preserve">s en el mismo tipo de archivo. </w:t>
+      </w:r>
+    </w:p>
+    <w:p>
+      <w:pPr>
+        <w:ind w:left="175" w:hanging="175"/>
+        <w:jc w:val="both"/>
+        <w:rPr>
+          <w:rFonts w:ascii="Times New Roman" w:eastAsia="Times New Roman" w:hAnsi="Times New Roman" w:cs="Times New Roman"/>
+          <w:sz w:val="24"/>
+          <w:szCs w:val="24"/>
+        </w:rPr>
+      </w:pPr>
+      <w:r>
+        <w:rPr>
+          <w:rFonts w:ascii="Times New Roman" w:eastAsia="Times New Roman" w:hAnsi="Times New Roman" w:cs="Times New Roman"/>
+          <w:sz w:val="24"/>
+          <w:szCs w:val="24"/>
+        </w:rPr>
+        <w:t xml:space="preserve">   </w:t>
+      </w:r>
+    </w:p>
+    <w:p>
+      <w:pPr>
+        <w:ind w:left="175" w:hanging="175"/>
+        <w:jc w:val="both"/>
+        <w:rPr>
+          <w:rFonts w:ascii="Times New Roman" w:eastAsia="Times New Roman" w:hAnsi="Times New Roman" w:cs="Times New Roman"/>
+          <w:sz w:val="24"/>
+          <w:szCs w:val="24"/>
+        </w:rPr>
+      </w:pPr>
       <w:r>
         <w:rPr>
           <w:rFonts w:ascii="Times New Roman" w:eastAsia="Times New Roman" w:hAnsi="Times New Roman" w:cs="Times New Roman"/>
@@ -330,29 +483,28 @@
           <w:szCs w:val="24"/>
         </w:rPr>
         <w:tab/>
-        <w:t xml:space="preserve">Describir </w:t>
-      </w:r>
-      <w:r>
-        <w:rPr>
-          <w:rFonts w:ascii="Times New Roman" w:eastAsia="Times New Roman" w:hAnsi="Times New Roman" w:cs="Times New Roman"/>
-          <w:sz w:val="24"/>
-          <w:szCs w:val="24"/>
-        </w:rPr>
-        <w:t>el tema cuya exposición se realiza en el ensayo, su novedad o vigencia en el contexto nacional o internacional</w:t>
-      </w:r>
-      <w:r>
-        <w:rPr>
-          <w:rFonts w:ascii="Times New Roman" w:eastAsia="Times New Roman" w:hAnsi="Times New Roman" w:cs="Times New Roman"/>
-          <w:sz w:val="24"/>
-          <w:szCs w:val="24"/>
-        </w:rPr>
-        <w:t>.</w:t>
+        <w:t>Para la optimización de la velocidad del software se utilizaron listas, listas doblemente enlazadas para las posiciones y listas simples para las trayectorias.</w:t>
       </w:r>
     </w:p>
     <w:p>
       <w:pPr>
         <w:ind w:left="175" w:hanging="175"/>
         <w:jc w:val="both"/>
+      </w:pPr>
+      <w:r>
+        <w:rPr>
+          <w:rFonts w:ascii="Times New Roman" w:eastAsia="Times New Roman" w:hAnsi="Times New Roman" w:cs="Times New Roman"/>
+          <w:sz w:val="24"/>
+          <w:szCs w:val="24"/>
+        </w:rPr>
+        <w:t xml:space="preserve">   El algoritmo que se utilizó para el cálculo de las trayectorias es el algoritmo de Dijkstra.  </w:t>
+      </w:r>
+    </w:p>
+    <w:bookmarkEnd w:id="0"/>
+    <w:p>
+      <w:pPr>
+        <w:ind w:hanging="176"/>
+        <w:jc w:val="both"/>
         <w:rPr>
           <w:rFonts w:ascii="Times New Roman" w:eastAsia="Times New Roman" w:hAnsi="Times New Roman" w:cs="Times New Roman"/>
           <w:sz w:val="24"/>
@@ -370,7 +522,7 @@
     </w:p>
     <w:p>
       <w:pPr>
-        <w:ind w:left="175" w:hanging="175"/>
+        <w:ind w:hanging="176"/>
         <w:jc w:val="both"/>
       </w:pPr>
       <w:r>
@@ -380,118 +532,7 @@
           <w:szCs w:val="24"/>
         </w:rPr>
         <w:tab/>
-        <w:t>Describir las principales posturas adoptadas</w:t>
-      </w:r>
-      <w:r>
-        <w:rPr>
-          <w:rFonts w:ascii="Times New Roman" w:eastAsia="Times New Roman" w:hAnsi="Times New Roman" w:cs="Times New Roman"/>
-          <w:sz w:val="24"/>
-          <w:szCs w:val="24"/>
-        </w:rPr>
-        <w:t>, así como impactos del tema a</w:t>
-      </w:r>
-      <w:r>
-        <w:rPr>
-          <w:rFonts w:ascii="Times New Roman" w:eastAsia="Times New Roman" w:hAnsi="Times New Roman" w:cs="Times New Roman"/>
-          <w:sz w:val="24"/>
-          <w:szCs w:val="24"/>
-        </w:rPr>
-        <w:t xml:space="preserve"> nivel técnico, económico, social, ambiental u otros.</w:t>
-      </w:r>
-    </w:p>
-    <w:p>
-      <w:pPr>
-        <w:ind w:left="175" w:hanging="175"/>
-        <w:jc w:val="both"/>
-      </w:pPr>
-      <w:r>
-        <w:rPr>
-          <w:rFonts w:ascii="Times New Roman" w:eastAsia="Times New Roman" w:hAnsi="Times New Roman" w:cs="Times New Roman"/>
-          <w:sz w:val="24"/>
-          <w:szCs w:val="24"/>
-        </w:rPr>
-        <w:t xml:space="preserve"> </w:t>
-      </w:r>
-      <w:r>
-        <w:rPr>
-          <w:rFonts w:ascii="Times New Roman" w:eastAsia="Times New Roman" w:hAnsi="Times New Roman" w:cs="Times New Roman"/>
-          <w:sz w:val="24"/>
-          <w:szCs w:val="24"/>
-        </w:rPr>
-        <w:tab/>
-      </w:r>
-      <w:r>
-        <w:rPr>
-          <w:rFonts w:ascii="Times New Roman" w:eastAsia="Times New Roman" w:hAnsi="Times New Roman" w:cs="Times New Roman"/>
-          <w:sz w:val="24"/>
-          <w:szCs w:val="24"/>
-        </w:rPr>
-        <w:t>Destacar las principales conclusiones de la argumentación presentada.</w:t>
-      </w:r>
-    </w:p>
-    <w:p>
-      <w:pPr>
-        <w:ind w:left="175" w:hanging="175"/>
-        <w:jc w:val="both"/>
-        <w:rPr>
-          <w:rFonts w:ascii="Times New Roman" w:eastAsia="Times New Roman" w:hAnsi="Times New Roman" w:cs="Times New Roman"/>
-          <w:sz w:val="24"/>
-          <w:szCs w:val="24"/>
-        </w:rPr>
-      </w:pPr>
-      <w:r>
-        <w:rPr>
-          <w:rFonts w:ascii="Times New Roman" w:eastAsia="Times New Roman" w:hAnsi="Times New Roman" w:cs="Times New Roman"/>
-          <w:sz w:val="24"/>
-          <w:szCs w:val="24"/>
-        </w:rPr>
-        <w:t xml:space="preserve">   </w:t>
-      </w:r>
-    </w:p>
-    <w:p>
-      <w:pPr>
-        <w:ind w:left="175" w:hanging="175"/>
-        <w:jc w:val="both"/>
-      </w:pPr>
-      <w:r>
-        <w:rPr>
-          <w:rFonts w:ascii="Times New Roman" w:eastAsia="Times New Roman" w:hAnsi="Times New Roman" w:cs="Times New Roman"/>
-          <w:sz w:val="24"/>
-          <w:szCs w:val="24"/>
-        </w:rPr>
-        <w:t xml:space="preserve">   </w:t>
-      </w:r>
-      <w:r>
-        <w:rPr>
-          <w:rFonts w:ascii="Times New Roman" w:eastAsia="Times New Roman" w:hAnsi="Times New Roman" w:cs="Times New Roman"/>
-          <w:sz w:val="24"/>
-          <w:szCs w:val="24"/>
-        </w:rPr>
-        <w:t xml:space="preserve">El resumen y las palabras clave deberán </w:t>
-      </w:r>
-      <w:r>
-        <w:rPr>
-          <w:rFonts w:ascii="Times New Roman" w:eastAsia="Times New Roman" w:hAnsi="Times New Roman" w:cs="Times New Roman"/>
-          <w:sz w:val="24"/>
-          <w:szCs w:val="24"/>
-        </w:rPr>
-        <w:t>ocupar únicamente esta columna.</w:t>
-      </w:r>
-    </w:p>
-    <w:p>
-      <w:pPr>
-        <w:ind w:left="0" w:firstLine="0"/>
-        <w:jc w:val="both"/>
-        <w:rPr>
-          <w:color w:val="FF0000"/>
-        </w:rPr>
-      </w:pPr>
-    </w:p>
-    <w:p>
-      <w:pPr>
-        <w:ind w:left="0" w:firstLine="0"/>
-        <w:jc w:val="both"/>
-      </w:pPr>
+      </w:r>
     </w:p>
     <w:p>
       <w:pPr>
@@ -517,7 +558,7 @@
           <w:sz w:val="24"/>
           <w:szCs w:val="24"/>
         </w:rPr>
-        <w:t xml:space="preserve">Máximo cinco palabras que servirán para identificar el estudio realizado. </w:t>
+        <w:t>Software, Python, XML, Listas y Algoritmo de Dijkstra</w:t>
       </w:r>
     </w:p>
     <w:p>
@@ -583,353 +624,421 @@
     <w:p>
       <w:pPr>
         <w:ind w:hanging="176"/>
+      </w:pPr>
+      <w:proofErr w:type="spellStart"/>
+      <w:r>
         <w:rPr>
           <w:rFonts w:ascii="Arial" w:eastAsia="Arial" w:hAnsi="Arial" w:cs="Arial"/>
           <w:b/>
           <w:i/>
         </w:rPr>
-      </w:pPr>
+        <w:t>Abstract</w:t>
+      </w:r>
+      <w:proofErr w:type="spellEnd"/>
+    </w:p>
+    <w:p>
+      <w:pPr>
+        <w:ind w:left="0" w:firstLine="0"/>
+        <w:jc w:val="both"/>
+      </w:pPr>
+    </w:p>
+    <w:p>
+      <w:pPr>
+        <w:ind w:left="0" w:firstLine="0"/>
+        <w:jc w:val="both"/>
+        <w:rPr>
+          <w:rFonts w:ascii="Times New Roman" w:eastAsia="Times New Roman" w:hAnsi="Times New Roman" w:cs="Times New Roman"/>
+          <w:i/>
+          <w:sz w:val="24"/>
+          <w:szCs w:val="24"/>
+        </w:rPr>
+      </w:pPr>
+      <w:r>
+        <w:rPr>
+          <w:rFonts w:ascii="Times New Roman" w:eastAsia="Times New Roman" w:hAnsi="Times New Roman" w:cs="Times New Roman"/>
+          <w:i/>
+          <w:sz w:val="24"/>
+          <w:szCs w:val="24"/>
+        </w:rPr>
+        <w:t>Traducir al idioma inglés, el resumen redactado</w:t>
+      </w:r>
+      <w:r>
+        <w:rPr>
+          <w:rFonts w:ascii="Times New Roman" w:eastAsia="Times New Roman" w:hAnsi="Times New Roman" w:cs="Times New Roman"/>
+          <w:i/>
+          <w:sz w:val="24"/>
+          <w:szCs w:val="24"/>
+        </w:rPr>
+        <w:t xml:space="preserve"> en la columna de la izquierda.</w:t>
+      </w:r>
+    </w:p>
+    <w:p>
+      <w:pPr>
+        <w:ind w:left="0" w:firstLine="0"/>
+        <w:jc w:val="both"/>
+        <w:rPr>
+          <w:rFonts w:ascii="Times New Roman" w:eastAsia="Times New Roman" w:hAnsi="Times New Roman" w:cs="Times New Roman"/>
+          <w:i/>
+          <w:sz w:val="24"/>
+          <w:szCs w:val="24"/>
+        </w:rPr>
+      </w:pPr>
+    </w:p>
+    <w:p>
+      <w:pPr>
+        <w:ind w:left="0" w:firstLine="0"/>
+        <w:jc w:val="both"/>
+        <w:rPr>
+          <w:rFonts w:ascii="Times New Roman" w:eastAsia="Times New Roman" w:hAnsi="Times New Roman" w:cs="Times New Roman"/>
+          <w:i/>
+          <w:color w:val="auto"/>
+          <w:sz w:val="24"/>
+          <w:szCs w:val="24"/>
+        </w:rPr>
+      </w:pPr>
+      <w:r>
+        <w:rPr>
+          <w:rFonts w:ascii="Times New Roman" w:eastAsia="Times New Roman" w:hAnsi="Times New Roman" w:cs="Times New Roman"/>
+          <w:i/>
+          <w:sz w:val="24"/>
+          <w:szCs w:val="24"/>
+        </w:rPr>
+        <w:t xml:space="preserve"> </w:t>
+      </w:r>
+      <w:r>
+        <w:rPr>
+          <w:rFonts w:ascii="Times New Roman" w:eastAsia="Times New Roman" w:hAnsi="Times New Roman" w:cs="Times New Roman"/>
+          <w:i/>
+          <w:color w:val="auto"/>
+          <w:sz w:val="24"/>
+          <w:szCs w:val="24"/>
+        </w:rPr>
+        <w:t>La traducción debe ser revisada</w:t>
+      </w:r>
+      <w:r>
+        <w:rPr>
+          <w:rFonts w:ascii="Times New Roman" w:eastAsia="Times New Roman" w:hAnsi="Times New Roman" w:cs="Times New Roman"/>
+          <w:i/>
+          <w:color w:val="auto"/>
+          <w:sz w:val="24"/>
+          <w:szCs w:val="24"/>
+        </w:rPr>
+        <w:t xml:space="preserve"> con un profesional en ingeniería con </w:t>
+      </w:r>
+      <w:r>
+        <w:rPr>
+          <w:rFonts w:ascii="Times New Roman" w:eastAsia="Times New Roman" w:hAnsi="Times New Roman" w:cs="Times New Roman"/>
+          <w:i/>
+          <w:color w:val="auto"/>
+          <w:sz w:val="24"/>
+          <w:szCs w:val="24"/>
+        </w:rPr>
+        <w:t>amplios conocimientos del idioma inglés,</w:t>
+      </w:r>
+      <w:r>
+        <w:rPr>
+          <w:rFonts w:ascii="Times New Roman" w:eastAsia="Times New Roman" w:hAnsi="Times New Roman" w:cs="Times New Roman"/>
+          <w:i/>
+          <w:color w:val="auto"/>
+          <w:sz w:val="24"/>
+          <w:szCs w:val="24"/>
+        </w:rPr>
+        <w:t xml:space="preserve"> en caso que </w:t>
+      </w:r>
+      <w:r>
+        <w:rPr>
+          <w:rFonts w:ascii="Times New Roman" w:eastAsia="Times New Roman" w:hAnsi="Times New Roman" w:cs="Times New Roman"/>
+          <w:i/>
+          <w:color w:val="auto"/>
+          <w:sz w:val="24"/>
+          <w:szCs w:val="24"/>
+        </w:rPr>
+        <w:t>en forma personal no se posean.</w:t>
+      </w:r>
+      <w:r>
+        <w:rPr>
+          <w:rFonts w:ascii="Times New Roman" w:eastAsia="Times New Roman" w:hAnsi="Times New Roman" w:cs="Times New Roman"/>
+          <w:i/>
+          <w:color w:val="auto"/>
+          <w:sz w:val="24"/>
+          <w:szCs w:val="24"/>
+        </w:rPr>
+        <w:t xml:space="preserve"> </w:t>
+      </w:r>
+    </w:p>
+    <w:p>
+      <w:pPr>
+        <w:ind w:left="0" w:firstLine="0"/>
+        <w:jc w:val="both"/>
+        <w:rPr>
+          <w:rFonts w:ascii="Times New Roman" w:eastAsia="Times New Roman" w:hAnsi="Times New Roman" w:cs="Times New Roman"/>
+          <w:i/>
+          <w:color w:val="auto"/>
+          <w:sz w:val="24"/>
+          <w:szCs w:val="24"/>
+        </w:rPr>
+      </w:pPr>
+    </w:p>
+    <w:p>
+      <w:pPr>
+        <w:ind w:left="0" w:firstLine="0"/>
+        <w:jc w:val="both"/>
+      </w:pPr>
+      <w:r>
+        <w:rPr>
+          <w:rFonts w:ascii="Times New Roman" w:eastAsia="Times New Roman" w:hAnsi="Times New Roman" w:cs="Times New Roman"/>
+          <w:i/>
+          <w:color w:val="auto"/>
+          <w:sz w:val="24"/>
+          <w:szCs w:val="24"/>
+        </w:rPr>
+        <w:t xml:space="preserve">Evitar la utilización del traductor de </w:t>
+      </w:r>
+      <w:proofErr w:type="spellStart"/>
+      <w:r>
+        <w:rPr>
+          <w:rFonts w:ascii="Times New Roman" w:eastAsia="Times New Roman" w:hAnsi="Times New Roman" w:cs="Times New Roman"/>
+          <w:i/>
+          <w:color w:val="auto"/>
+          <w:sz w:val="24"/>
+          <w:szCs w:val="24"/>
+        </w:rPr>
+        <w:t>google</w:t>
+      </w:r>
+      <w:proofErr w:type="spellEnd"/>
+      <w:r>
+        <w:rPr>
+          <w:rFonts w:ascii="Times New Roman" w:eastAsia="Times New Roman" w:hAnsi="Times New Roman" w:cs="Times New Roman"/>
+          <w:i/>
+          <w:color w:val="auto"/>
+          <w:sz w:val="24"/>
+          <w:szCs w:val="24"/>
+        </w:rPr>
+        <w:t xml:space="preserve"> u otra similar</w:t>
+      </w:r>
+      <w:r>
+        <w:rPr>
+          <w:rFonts w:ascii="Times New Roman" w:eastAsia="Times New Roman" w:hAnsi="Times New Roman" w:cs="Times New Roman"/>
+          <w:i/>
+          <w:color w:val="FF0000"/>
+          <w:sz w:val="24"/>
+          <w:szCs w:val="24"/>
+        </w:rPr>
+        <w:t xml:space="preserve">. </w:t>
+      </w:r>
+    </w:p>
+    <w:p>
+      <w:pPr>
+        <w:ind w:firstLine="0"/>
+        <w:jc w:val="both"/>
+      </w:pPr>
+    </w:p>
+    <w:p>
+      <w:pPr>
+        <w:ind w:left="0" w:firstLine="0"/>
+        <w:jc w:val="both"/>
+        <w:rPr>
+          <w:rFonts w:ascii="Times New Roman" w:eastAsia="Times New Roman" w:hAnsi="Times New Roman" w:cs="Times New Roman"/>
+          <w:i/>
+          <w:sz w:val="24"/>
+          <w:szCs w:val="24"/>
+        </w:rPr>
+      </w:pPr>
+      <w:r>
+        <w:rPr>
+          <w:rFonts w:ascii="Times New Roman" w:eastAsia="Times New Roman" w:hAnsi="Times New Roman" w:cs="Times New Roman"/>
+          <w:i/>
+          <w:sz w:val="24"/>
+          <w:szCs w:val="24"/>
+        </w:rPr>
+        <w:t xml:space="preserve">El </w:t>
+      </w:r>
+      <w:proofErr w:type="spellStart"/>
+      <w:r>
+        <w:rPr>
+          <w:rFonts w:ascii="Times New Roman" w:eastAsia="Times New Roman" w:hAnsi="Times New Roman" w:cs="Times New Roman"/>
+          <w:i/>
+          <w:sz w:val="24"/>
+          <w:szCs w:val="24"/>
+        </w:rPr>
+        <w:t>abstract</w:t>
+      </w:r>
+      <w:proofErr w:type="spellEnd"/>
+      <w:r>
+        <w:rPr>
+          <w:rFonts w:ascii="Times New Roman" w:eastAsia="Times New Roman" w:hAnsi="Times New Roman" w:cs="Times New Roman"/>
+          <w:i/>
+          <w:sz w:val="24"/>
+          <w:szCs w:val="24"/>
+        </w:rPr>
+        <w:t xml:space="preserve"> y</w:t>
+      </w:r>
+      <w:r>
+        <w:rPr>
+          <w:rFonts w:ascii="Times New Roman" w:eastAsia="Times New Roman" w:hAnsi="Times New Roman" w:cs="Times New Roman"/>
+          <w:i/>
+          <w:sz w:val="24"/>
+          <w:szCs w:val="24"/>
+        </w:rPr>
+        <w:t xml:space="preserve"> las </w:t>
+      </w:r>
+      <w:proofErr w:type="spellStart"/>
+      <w:r>
+        <w:rPr>
+          <w:rFonts w:ascii="Times New Roman" w:eastAsia="Times New Roman" w:hAnsi="Times New Roman" w:cs="Times New Roman"/>
+          <w:i/>
+          <w:sz w:val="24"/>
+          <w:szCs w:val="24"/>
+        </w:rPr>
+        <w:t>keywords</w:t>
+      </w:r>
+      <w:proofErr w:type="spellEnd"/>
+      <w:r>
+        <w:rPr>
+          <w:rFonts w:ascii="Times New Roman" w:eastAsia="Times New Roman" w:hAnsi="Times New Roman" w:cs="Times New Roman"/>
+          <w:i/>
+          <w:sz w:val="24"/>
+          <w:szCs w:val="24"/>
+        </w:rPr>
+        <w:t xml:space="preserve"> deben abarcar</w:t>
+      </w:r>
+      <w:r>
+        <w:rPr>
+          <w:rFonts w:ascii="Times New Roman" w:eastAsia="Times New Roman" w:hAnsi="Times New Roman" w:cs="Times New Roman"/>
+          <w:i/>
+          <w:sz w:val="24"/>
+          <w:szCs w:val="24"/>
+        </w:rPr>
+        <w:t xml:space="preserve"> solamente</w:t>
+      </w:r>
+      <w:r>
+        <w:rPr>
+          <w:rFonts w:ascii="Times New Roman" w:eastAsia="Times New Roman" w:hAnsi="Times New Roman" w:cs="Times New Roman"/>
+          <w:i/>
+          <w:sz w:val="24"/>
+          <w:szCs w:val="24"/>
+        </w:rPr>
+        <w:t xml:space="preserve"> esta</w:t>
+      </w:r>
+      <w:r>
+        <w:rPr>
+          <w:rFonts w:ascii="Times New Roman" w:eastAsia="Times New Roman" w:hAnsi="Times New Roman" w:cs="Times New Roman"/>
+          <w:i/>
+          <w:sz w:val="24"/>
+          <w:szCs w:val="24"/>
+        </w:rPr>
+        <w:t xml:space="preserve"> columna.</w:t>
+      </w:r>
     </w:p>
     <w:p>
       <w:pPr>
         <w:ind w:hanging="176"/>
+      </w:pPr>
+    </w:p>
+    <w:p>
+      <w:pPr>
+        <w:ind w:hanging="176"/>
+        <w:jc w:val="both"/>
+        <w:rPr>
+          <w:rFonts w:ascii="Times New Roman" w:eastAsia="Times New Roman" w:hAnsi="Times New Roman" w:cs="Times New Roman"/>
+          <w:i/>
+          <w:sz w:val="24"/>
+          <w:szCs w:val="24"/>
+        </w:rPr>
+      </w:pPr>
+    </w:p>
+    <w:p>
+      <w:pPr>
+        <w:ind w:left="0" w:firstLine="0"/>
+        <w:jc w:val="both"/>
+        <w:rPr>
+          <w:rFonts w:ascii="Times New Roman" w:eastAsia="Times New Roman" w:hAnsi="Times New Roman" w:cs="Times New Roman"/>
+          <w:i/>
+          <w:sz w:val="24"/>
+          <w:szCs w:val="24"/>
+        </w:rPr>
+      </w:pPr>
+    </w:p>
+    <w:p>
+      <w:pPr>
+        <w:ind w:left="0" w:firstLine="0"/>
+        <w:jc w:val="both"/>
+        <w:rPr>
+          <w:rFonts w:ascii="Times New Roman" w:eastAsia="Times New Roman" w:hAnsi="Times New Roman" w:cs="Times New Roman"/>
+          <w:i/>
+          <w:sz w:val="24"/>
+          <w:szCs w:val="24"/>
+        </w:rPr>
+      </w:pPr>
+    </w:p>
+    <w:p>
+      <w:pPr>
+        <w:ind w:left="0" w:firstLine="0"/>
+        <w:jc w:val="both"/>
+        <w:rPr>
+          <w:rFonts w:ascii="Carlito"/>
+        </w:rPr>
+      </w:pPr>
+    </w:p>
+    <w:p>
+      <w:pPr>
+        <w:ind w:left="0" w:firstLine="0"/>
+        <w:jc w:val="both"/>
+      </w:pPr>
+      <w:proofErr w:type="spellStart"/>
+      <w:r>
         <w:rPr>
           <w:rFonts w:ascii="Arial" w:eastAsia="Arial" w:hAnsi="Arial" w:cs="Arial"/>
           <w:b/>
           <w:i/>
         </w:rPr>
-      </w:pPr>
-    </w:p>
-    <w:p>
-      <w:pPr>
-        <w:ind w:hanging="176"/>
-      </w:pPr>
-      <w:r>
+        <w:t>Keywords</w:t>
+      </w:r>
+      <w:proofErr w:type="spellEnd"/>
+    </w:p>
+    <w:p>
+      <w:pPr>
+        <w:spacing w:after="90" w:line="288" w:lineRule="auto"/>
+        <w:ind w:left="0" w:firstLine="0"/>
+        <w:jc w:val="both"/>
+      </w:pPr>
+      <w:r>
+        <w:rPr>
+          <w:rFonts w:ascii="Times New Roman" w:eastAsia="Times New Roman" w:hAnsi="Times New Roman" w:cs="Times New Roman"/>
+          <w:i/>
+          <w:sz w:val="24"/>
+          <w:szCs w:val="24"/>
+        </w:rPr>
+        <w:t xml:space="preserve">Traducción al idioma inglés de las palabras clave. </w:t>
+      </w:r>
+    </w:p>
+    <w:p>
+      <w:pPr>
+        <w:spacing w:after="90" w:line="288" w:lineRule="auto"/>
+        <w:ind w:left="0" w:firstLine="0"/>
+        <w:jc w:val="both"/>
+      </w:pPr>
+    </w:p>
+    <w:p>
+      <w:pPr>
+        <w:spacing w:after="90" w:line="288" w:lineRule="auto"/>
+        <w:ind w:left="0" w:firstLine="0"/>
+        <w:jc w:val="both"/>
         <w:rPr>
           <w:rFonts w:ascii="Arial" w:eastAsia="Arial" w:hAnsi="Arial" w:cs="Arial"/>
           <w:b/>
-          <w:i/>
-        </w:rPr>
-        <w:t>Abstract</w:t>
-      </w:r>
-    </w:p>
-    <w:p>
-      <w:pPr>
-        <w:ind w:left="0" w:firstLine="0"/>
-        <w:jc w:val="both"/>
-      </w:pPr>
-    </w:p>
-    <w:p>
-      <w:pPr>
-        <w:ind w:left="0" w:firstLine="0"/>
-        <w:jc w:val="both"/>
-        <w:rPr>
-          <w:rFonts w:ascii="Times New Roman" w:eastAsia="Times New Roman" w:hAnsi="Times New Roman" w:cs="Times New Roman"/>
-          <w:i/>
-          <w:sz w:val="24"/>
-          <w:szCs w:val="24"/>
-        </w:rPr>
-      </w:pPr>
-      <w:r>
-        <w:rPr>
-          <w:rFonts w:ascii="Times New Roman" w:eastAsia="Times New Roman" w:hAnsi="Times New Roman" w:cs="Times New Roman"/>
-          <w:i/>
-          <w:sz w:val="24"/>
-          <w:szCs w:val="24"/>
-        </w:rPr>
-        <w:t>Traducir al idioma inglés, el resumen redactado</w:t>
-      </w:r>
-      <w:r>
-        <w:rPr>
-          <w:rFonts w:ascii="Times New Roman" w:eastAsia="Times New Roman" w:hAnsi="Times New Roman" w:cs="Times New Roman"/>
-          <w:i/>
-          <w:sz w:val="24"/>
-          <w:szCs w:val="24"/>
-        </w:rPr>
-        <w:t xml:space="preserve"> en la columna de la izquierda.</w:t>
-      </w:r>
-    </w:p>
-    <w:p>
-      <w:pPr>
-        <w:ind w:left="0" w:firstLine="0"/>
-        <w:jc w:val="both"/>
-        <w:rPr>
-          <w:rFonts w:ascii="Times New Roman" w:eastAsia="Times New Roman" w:hAnsi="Times New Roman" w:cs="Times New Roman"/>
-          <w:i/>
-          <w:sz w:val="24"/>
-          <w:szCs w:val="24"/>
-        </w:rPr>
-      </w:pPr>
-    </w:p>
-    <w:p>
-      <w:pPr>
-        <w:ind w:left="0" w:firstLine="0"/>
-        <w:jc w:val="both"/>
-        <w:rPr>
-          <w:rFonts w:ascii="Times New Roman" w:eastAsia="Times New Roman" w:hAnsi="Times New Roman" w:cs="Times New Roman"/>
-          <w:i/>
-          <w:color w:val="auto"/>
-          <w:sz w:val="24"/>
-          <w:szCs w:val="24"/>
-        </w:rPr>
-      </w:pPr>
-      <w:r>
-        <w:rPr>
-          <w:rFonts w:ascii="Times New Roman" w:eastAsia="Times New Roman" w:hAnsi="Times New Roman" w:cs="Times New Roman"/>
-          <w:i/>
-          <w:sz w:val="24"/>
-          <w:szCs w:val="24"/>
-        </w:rPr>
-        <w:t xml:space="preserve"> </w:t>
-      </w:r>
-      <w:r>
-        <w:rPr>
-          <w:rFonts w:ascii="Times New Roman" w:eastAsia="Times New Roman" w:hAnsi="Times New Roman" w:cs="Times New Roman"/>
-          <w:i/>
-          <w:color w:val="auto"/>
-          <w:sz w:val="24"/>
-          <w:szCs w:val="24"/>
-        </w:rPr>
-        <w:t>La traducción debe ser revisada</w:t>
-      </w:r>
-      <w:r>
-        <w:rPr>
-          <w:rFonts w:ascii="Times New Roman" w:eastAsia="Times New Roman" w:hAnsi="Times New Roman" w:cs="Times New Roman"/>
-          <w:i/>
-          <w:color w:val="auto"/>
-          <w:sz w:val="24"/>
-          <w:szCs w:val="24"/>
-        </w:rPr>
-        <w:t xml:space="preserve"> con un profesional en ingeniería con </w:t>
-      </w:r>
-      <w:r>
-        <w:rPr>
-          <w:rFonts w:ascii="Times New Roman" w:eastAsia="Times New Roman" w:hAnsi="Times New Roman" w:cs="Times New Roman"/>
-          <w:i/>
-          <w:color w:val="auto"/>
-          <w:sz w:val="24"/>
-          <w:szCs w:val="24"/>
-        </w:rPr>
-        <w:t>amplios conocimientos del idioma inglés,</w:t>
-      </w:r>
-      <w:r>
-        <w:rPr>
-          <w:rFonts w:ascii="Times New Roman" w:eastAsia="Times New Roman" w:hAnsi="Times New Roman" w:cs="Times New Roman"/>
-          <w:i/>
-          <w:color w:val="auto"/>
-          <w:sz w:val="24"/>
-          <w:szCs w:val="24"/>
-        </w:rPr>
-        <w:t xml:space="preserve"> en caso que </w:t>
-      </w:r>
-      <w:r>
-        <w:rPr>
-          <w:rFonts w:ascii="Times New Roman" w:eastAsia="Times New Roman" w:hAnsi="Times New Roman" w:cs="Times New Roman"/>
-          <w:i/>
-          <w:color w:val="auto"/>
-          <w:sz w:val="24"/>
-          <w:szCs w:val="24"/>
-        </w:rPr>
-        <w:t>en forma personal no se posean.</w:t>
-      </w:r>
-      <w:r>
-        <w:rPr>
-          <w:rFonts w:ascii="Times New Roman" w:eastAsia="Times New Roman" w:hAnsi="Times New Roman" w:cs="Times New Roman"/>
-          <w:i/>
-          <w:color w:val="auto"/>
-          <w:sz w:val="24"/>
-          <w:szCs w:val="24"/>
-        </w:rPr>
-        <w:t xml:space="preserve"> </w:t>
-      </w:r>
-    </w:p>
-    <w:p>
-      <w:pPr>
-        <w:ind w:left="0" w:firstLine="0"/>
-        <w:jc w:val="both"/>
-        <w:rPr>
-          <w:rFonts w:ascii="Times New Roman" w:eastAsia="Times New Roman" w:hAnsi="Times New Roman" w:cs="Times New Roman"/>
-          <w:i/>
-          <w:color w:val="auto"/>
-          <w:sz w:val="24"/>
-          <w:szCs w:val="24"/>
-        </w:rPr>
-      </w:pPr>
-    </w:p>
-    <w:p>
-      <w:pPr>
-        <w:ind w:left="0" w:firstLine="0"/>
-        <w:jc w:val="both"/>
-      </w:pPr>
-      <w:r>
-        <w:rPr>
-          <w:rFonts w:ascii="Times New Roman" w:eastAsia="Times New Roman" w:hAnsi="Times New Roman" w:cs="Times New Roman"/>
-          <w:i/>
-          <w:color w:val="auto"/>
-          <w:sz w:val="24"/>
-          <w:szCs w:val="24"/>
-        </w:rPr>
-        <w:t>Evitar la utilización del traductor de google u otra similar</w:t>
-      </w:r>
-      <w:r>
-        <w:rPr>
-          <w:rFonts w:ascii="Times New Roman" w:eastAsia="Times New Roman" w:hAnsi="Times New Roman" w:cs="Times New Roman"/>
-          <w:i/>
-          <w:color w:val="FF0000"/>
-          <w:sz w:val="24"/>
-          <w:szCs w:val="24"/>
-        </w:rPr>
-        <w:t xml:space="preserve">. </w:t>
-      </w:r>
-    </w:p>
-    <w:p>
-      <w:pPr>
-        <w:ind w:firstLine="0"/>
-        <w:jc w:val="both"/>
-      </w:pPr>
-    </w:p>
-    <w:p>
-      <w:pPr>
-        <w:ind w:left="0" w:firstLine="0"/>
-        <w:jc w:val="both"/>
-        <w:rPr>
-          <w:rFonts w:ascii="Times New Roman" w:eastAsia="Times New Roman" w:hAnsi="Times New Roman" w:cs="Times New Roman"/>
-          <w:i/>
-          <w:sz w:val="24"/>
-          <w:szCs w:val="24"/>
-        </w:rPr>
-      </w:pPr>
-      <w:r>
-        <w:rPr>
-          <w:rFonts w:ascii="Times New Roman" w:eastAsia="Times New Roman" w:hAnsi="Times New Roman" w:cs="Times New Roman"/>
-          <w:i/>
-          <w:sz w:val="24"/>
-          <w:szCs w:val="24"/>
-        </w:rPr>
-        <w:t>El abstract y</w:t>
-      </w:r>
-      <w:r>
-        <w:rPr>
-          <w:rFonts w:ascii="Times New Roman" w:eastAsia="Times New Roman" w:hAnsi="Times New Roman" w:cs="Times New Roman"/>
-          <w:i/>
-          <w:sz w:val="24"/>
-          <w:szCs w:val="24"/>
-        </w:rPr>
-        <w:t xml:space="preserve"> las keywords deben abarcar</w:t>
-      </w:r>
-      <w:r>
-        <w:rPr>
-          <w:rFonts w:ascii="Times New Roman" w:eastAsia="Times New Roman" w:hAnsi="Times New Roman" w:cs="Times New Roman"/>
-          <w:i/>
-          <w:sz w:val="24"/>
-          <w:szCs w:val="24"/>
-        </w:rPr>
-        <w:t xml:space="preserve"> solamente</w:t>
-      </w:r>
-      <w:r>
-        <w:rPr>
-          <w:rFonts w:ascii="Times New Roman" w:eastAsia="Times New Roman" w:hAnsi="Times New Roman" w:cs="Times New Roman"/>
-          <w:i/>
-          <w:sz w:val="24"/>
-          <w:szCs w:val="24"/>
-        </w:rPr>
-        <w:t xml:space="preserve"> esta</w:t>
-      </w:r>
-      <w:r>
-        <w:rPr>
-          <w:rFonts w:ascii="Times New Roman" w:eastAsia="Times New Roman" w:hAnsi="Times New Roman" w:cs="Times New Roman"/>
-          <w:i/>
-          <w:sz w:val="24"/>
-          <w:szCs w:val="24"/>
-        </w:rPr>
-        <w:t xml:space="preserve"> columna.</w:t>
-      </w:r>
-    </w:p>
-    <w:p>
-      <w:pPr>
-        <w:ind w:hanging="176"/>
-      </w:pPr>
-    </w:p>
-    <w:p>
-      <w:pPr>
-        <w:ind w:hanging="176"/>
-        <w:jc w:val="both"/>
-        <w:rPr>
-          <w:rFonts w:ascii="Times New Roman" w:eastAsia="Times New Roman" w:hAnsi="Times New Roman" w:cs="Times New Roman"/>
-          <w:i/>
-          <w:sz w:val="24"/>
-          <w:szCs w:val="24"/>
-        </w:rPr>
-      </w:pPr>
-    </w:p>
-    <w:p>
-      <w:pPr>
-        <w:ind w:left="0" w:firstLine="0"/>
-        <w:jc w:val="both"/>
-        <w:rPr>
-          <w:rFonts w:ascii="Times New Roman" w:eastAsia="Times New Roman" w:hAnsi="Times New Roman" w:cs="Times New Roman"/>
-          <w:i/>
-          <w:sz w:val="24"/>
-          <w:szCs w:val="24"/>
-        </w:rPr>
-      </w:pPr>
-    </w:p>
-    <w:p>
-      <w:pPr>
-        <w:ind w:left="0" w:firstLine="0"/>
-        <w:jc w:val="both"/>
-        <w:rPr>
-          <w:rFonts w:ascii="Times New Roman" w:eastAsia="Times New Roman" w:hAnsi="Times New Roman" w:cs="Times New Roman"/>
-          <w:i/>
-          <w:sz w:val="24"/>
-          <w:szCs w:val="24"/>
-        </w:rPr>
-      </w:pPr>
-    </w:p>
-    <w:p>
-      <w:pPr>
-        <w:ind w:left="0" w:firstLine="0"/>
-        <w:jc w:val="both"/>
-        <w:rPr>
-          <w:rFonts w:ascii="Carlito"/>
-        </w:rPr>
-      </w:pPr>
-    </w:p>
-    <w:p>
-      <w:pPr>
-        <w:ind w:left="0" w:firstLine="0"/>
-        <w:jc w:val="both"/>
-      </w:pPr>
-      <w:r>
+        </w:rPr>
+      </w:pPr>
+    </w:p>
+    <w:p>
+      <w:pPr>
+        <w:spacing w:after="90" w:line="288" w:lineRule="auto"/>
+        <w:ind w:left="0" w:firstLine="0"/>
+        <w:jc w:val="both"/>
         <w:rPr>
           <w:rFonts w:ascii="Arial" w:eastAsia="Arial" w:hAnsi="Arial" w:cs="Arial"/>
           <w:b/>
-          <w:i/>
-        </w:rPr>
-        <w:t>Keywords</w:t>
-      </w:r>
-    </w:p>
-    <w:p>
-      <w:pPr>
-        <w:spacing w:after="90" w:line="288" w:lineRule="auto"/>
-        <w:ind w:left="0" w:firstLine="0"/>
-        <w:jc w:val="both"/>
-      </w:pPr>
-      <w:r>
-        <w:rPr>
-          <w:rFonts w:ascii="Times New Roman" w:eastAsia="Times New Roman" w:hAnsi="Times New Roman" w:cs="Times New Roman"/>
-          <w:i/>
-          <w:sz w:val="24"/>
-          <w:szCs w:val="24"/>
-        </w:rPr>
-        <w:t xml:space="preserve">Traducción al idioma inglés de las palabras clave. </w:t>
-      </w:r>
-    </w:p>
-    <w:p>
-      <w:pPr>
-        <w:spacing w:after="90" w:line="288" w:lineRule="auto"/>
-        <w:ind w:left="0" w:firstLine="0"/>
-        <w:jc w:val="both"/>
+        </w:rPr>
       </w:pPr>
     </w:p>
     <w:p>
@@ -970,35 +1079,12 @@
         <w:spacing w:after="90" w:line="288" w:lineRule="auto"/>
         <w:ind w:left="0" w:firstLine="0"/>
         <w:jc w:val="both"/>
+      </w:pPr>
+      <w:r>
         <w:rPr>
           <w:rFonts w:ascii="Arial" w:eastAsia="Arial" w:hAnsi="Arial" w:cs="Arial"/>
           <w:b/>
         </w:rPr>
-      </w:pPr>
-    </w:p>
-    <w:p>
-      <w:pPr>
-        <w:spacing w:after="90" w:line="288" w:lineRule="auto"/>
-        <w:ind w:left="0" w:firstLine="0"/>
-        <w:jc w:val="both"/>
-        <w:rPr>
-          <w:rFonts w:ascii="Arial" w:eastAsia="Arial" w:hAnsi="Arial" w:cs="Arial"/>
-          <w:b/>
-        </w:rPr>
-      </w:pPr>
-    </w:p>
-    <w:p>
-      <w:pPr>
-        <w:spacing w:after="90" w:line="288" w:lineRule="auto"/>
-        <w:ind w:left="0" w:firstLine="0"/>
-        <w:jc w:val="both"/>
-      </w:pPr>
-      <w:r>
-        <w:rPr>
-          <w:rFonts w:ascii="Arial" w:eastAsia="Arial" w:hAnsi="Arial" w:cs="Arial"/>
-          <w:b/>
-        </w:rPr>
-        <w:lastRenderedPageBreak/>
         <w:t xml:space="preserve">Introducción </w:t>
       </w:r>
     </w:p>
@@ -1353,7 +1439,15 @@
           <w:sz w:val="24"/>
           <w:szCs w:val="24"/>
         </w:rPr>
-        <w:t xml:space="preserve"> debe realizar de forma clara y sencilla, en un lenguaje técnico preciso, organizado de preferencia en párrafos cortos.</w:t>
+        <w:t xml:space="preserve"> debe realizar de forma clara y sencilla, en un </w:t>
+      </w:r>
+      <w:r>
+        <w:rPr>
+          <w:rFonts w:ascii="Times New Roman" w:eastAsia="Times New Roman" w:hAnsi="Times New Roman" w:cs="Times New Roman"/>
+          <w:sz w:val="24"/>
+          <w:szCs w:val="24"/>
+        </w:rPr>
+        <w:t>lenguaje técnico preciso, organizado de preferencia en párrafos cortos.</w:t>
       </w:r>
     </w:p>
     <w:p>
@@ -1487,7 +1581,25 @@
           <w:sz w:val="24"/>
           <w:szCs w:val="24"/>
         </w:rPr>
-        <w:t>El estilo que se adopte para el desarrollo del tema, queda a criterio del autor del ensayo, de tal manera que puede adoptarse una posición deductiva, inductiva o dialéctica. Lo anterior implica que puede asumirse una postura general para llegar al análisis de situaciones particulares, o por el contrario, a partir del análisis de situaciones específicas puede abordarse la discusión del tema desde una perspectiva global. La tercera opción consiste en contraponer ideas o posturas, con el propósito de establecer diferencias y similitudes, evidencias ventajas y desventajas, o promover la reflexión que conduzca a la adopción de una u otra postura.</w:t>
+        <w:t xml:space="preserve">El estilo que se adopte para el desarrollo del tema, queda a criterio del autor del ensayo, de tal manera que puede adoptarse una posición deductiva, inductiva o dialéctica. Lo anterior implica que puede asumirse una postura general para llegar al análisis de situaciones particulares, </w:t>
+      </w:r>
+      <w:proofErr w:type="gramStart"/>
+      <w:r>
+        <w:rPr>
+          <w:rFonts w:ascii="Times New Roman" w:eastAsia="Times New Roman" w:hAnsi="Times New Roman" w:cs="Times New Roman"/>
+          <w:sz w:val="24"/>
+          <w:szCs w:val="24"/>
+        </w:rPr>
+        <w:t>o</w:t>
+      </w:r>
+      <w:proofErr w:type="gramEnd"/>
+      <w:r>
+        <w:rPr>
+          <w:rFonts w:ascii="Times New Roman" w:eastAsia="Times New Roman" w:hAnsi="Times New Roman" w:cs="Times New Roman"/>
+          <w:sz w:val="24"/>
+          <w:szCs w:val="24"/>
+        </w:rPr>
+        <w:t xml:space="preserve"> por el contrario, a partir del análisis de situaciones específicas puede abordarse la discusión del tema desde una perspectiva global. La tercera opción consiste en contraponer ideas o posturas, con el propósito de establecer diferencias y similitudes, evidencias ventajas y desventajas, o promover la reflexión que conduzca a la adopción de una u otra postura.</w:t>
       </w:r>
     </w:p>
     <w:p>
@@ -1568,6 +1680,7 @@
           <w:sz w:val="20"/>
           <w:szCs w:val="20"/>
         </w:rPr>
+        <w:lastRenderedPageBreak/>
         <w:t>Figura 1.</w:t>
       </w:r>
       <w:r>
@@ -1611,7 +1724,6 @@
           <w:sz w:val="24"/>
           <w:szCs w:val="24"/>
         </w:rPr>
-        <w:lastRenderedPageBreak/>
         <w:t>Todas las figuras deben ir enumeradas al pie de la imagen, como se muestra en el ejemplo.</w:t>
       </w:r>
     </w:p>
@@ -2125,7 +2237,7 @@
           <v:shape id="_x0000_i1025" type="#_x0000_t75" style="width:66.75pt;height:16.5pt" o:ole="">
             <v:imagedata r:id="rId10" o:title=""/>
           </v:shape>
-          <o:OLEObject Type="Embed" ProgID="Equation.3" ShapeID="_x0000_i1025" DrawAspect="Content" ObjectID="_1691067840" r:id="rId11"/>
+          <o:OLEObject Type="Embed" ProgID="Equation.3" ShapeID="_x0000_i1025" DrawAspect="Content" ObjectID="_1691700341" r:id="rId11"/>
         </w:object>
       </w:r>
       <w:r>
@@ -2238,13 +2350,23 @@
         <w:ind w:left="0" w:firstLine="0"/>
         <w:jc w:val="both"/>
       </w:pPr>
-      <w:r>
-        <w:rPr>
-          <w:rFonts w:ascii="Times New Roman" w:eastAsia="Times New Roman" w:hAnsi="Times New Roman" w:cs="Times New Roman"/>
-          <w:sz w:val="24"/>
-          <w:szCs w:val="24"/>
-        </w:rPr>
-        <w:t>t  = periodo de tiempo (años, minutos, otros)</w:t>
+      <w:proofErr w:type="gramStart"/>
+      <w:r>
+        <w:rPr>
+          <w:rFonts w:ascii="Times New Roman" w:eastAsia="Times New Roman" w:hAnsi="Times New Roman" w:cs="Times New Roman"/>
+          <w:sz w:val="24"/>
+          <w:szCs w:val="24"/>
+        </w:rPr>
+        <w:t>t  =</w:t>
+      </w:r>
+      <w:proofErr w:type="gramEnd"/>
+      <w:r>
+        <w:rPr>
+          <w:rFonts w:ascii="Times New Roman" w:eastAsia="Times New Roman" w:hAnsi="Times New Roman" w:cs="Times New Roman"/>
+          <w:sz w:val="24"/>
+          <w:szCs w:val="24"/>
+        </w:rPr>
+        <w:t xml:space="preserve"> periodo de tiempo (años, minutos, otros)</w:t>
       </w:r>
     </w:p>
     <w:p>
@@ -2902,13 +3024,24 @@
         </w:rPr>
       </w:pPr>
       <w:r>
-        <w:t>Adicionalmente, se pueden agregar ap</w:t>
+        <w:t xml:space="preserve">Adicionalmente, se pueden agregar </w:t>
+      </w:r>
+      <w:proofErr w:type="spellStart"/>
+      <w:r>
+        <w:t>ap</w:t>
       </w:r>
       <w:r>
         <w:rPr>
           <w:lang w:val="es-419"/>
         </w:rPr>
-        <w:t>éndices con modelos, tablas, etc.  Que complementan el contenido del trabajo.</w:t>
+        <w:t>éndices</w:t>
+      </w:r>
+      <w:proofErr w:type="spellEnd"/>
+      <w:r>
+        <w:rPr>
+          <w:lang w:val="es-419"/>
+        </w:rPr>
+        <w:t xml:space="preserve"> con modelos, tablas, etc.  Que complementan el contenido del trabajo.</w:t>
       </w:r>
     </w:p>
     <w:sectPr>

</xml_diff>